<commit_message>
Added LaTex project, extended table of contents
</commit_message>
<xml_diff>
--- a/written_part/Notes_Master_thesis.docx
+++ b/written_part/Notes_Master_thesis.docx
@@ -39,21 +39,7 @@
         <w:rPr>
           <w:lang w:val="en-US"/>
         </w:rPr>
-        <w:t xml:space="preserve">Code.gov </w:t>
-      </w:r>
-      <w:proofErr w:type="spellStart"/>
-      <w:r>
-        <w:rPr>
-          <w:lang w:val="en-US"/>
-        </w:rPr>
-        <w:t>licence</w:t>
-      </w:r>
-      <w:proofErr w:type="spellEnd"/>
-      <w:r>
-        <w:rPr>
-          <w:lang w:val="en-US"/>
-        </w:rPr>
-        <w:t>: CC0</w:t>
+        <w:t>Code.gov licence: CC0</w:t>
       </w:r>
     </w:p>
     <w:p>
@@ -166,10 +152,75 @@
         <w:rPr>
           <w:lang w:val="en-US" w:eastAsia="de-DE"/>
         </w:rPr>
-        <w:t xml:space="preserve">Code.gov standard: </w:t>
+        <w:t>Licencing Model: Lock-In-Effect</w:t>
+      </w:r>
+    </w:p>
+    <w:p>
+      <w:pPr>
+        <w:pStyle w:val="Listenabsatz"/>
+        <w:numPr>
+          <w:ilvl w:val="0"/>
+          <w:numId w:val="1"/>
+        </w:numPr>
+      </w:pPr>
+      <w:r>
+        <w:rPr>
+          <w:lang w:eastAsia="de-DE"/>
+        </w:rPr>
+        <w:t>Beispiel: Microsoft – Film:</w:t>
+      </w:r>
+      <w:r>
+        <w:rPr>
+          <w:lang w:eastAsia="de-DE"/>
+        </w:rPr>
+        <w:t xml:space="preserve"> Das Microsoft-Dilemma</w:t>
+      </w:r>
+      <w:r>
+        <w:rPr>
+          <w:lang w:eastAsia="de-DE"/>
+        </w:rPr>
+        <w:t xml:space="preserve"> </w:t>
+      </w:r>
+      <w:hyperlink r:id="rId6" w:history="1">
+        <w:r>
+          <w:rPr>
+            <w:rStyle w:val="Hyperlink"/>
+          </w:rPr>
+          <w:t>https://www.youtube.com/watch?v=_ZaDuinGf2o&amp;t=7s</w:t>
+        </w:r>
+      </w:hyperlink>
+    </w:p>
+    <w:p>
+      <w:pPr>
+        <w:pStyle w:val="Listenabsatz"/>
+        <w:numPr>
+          <w:ilvl w:val="0"/>
+          <w:numId w:val="1"/>
+        </w:numPr>
+        <w:rPr>
+          <w:lang w:eastAsia="de-DE"/>
+        </w:rPr>
+      </w:pPr>
+      <w:r>
+        <w:rPr>
+          <w:lang w:eastAsia="de-DE"/>
+        </w:rPr>
+        <w:t xml:space="preserve">“Wirtschaftslichkeitsgebot” für Verwaltungen </w:t>
       </w:r>
       <w:bookmarkStart w:id="0" w:name="_GoBack"/>
       <w:bookmarkEnd w:id="0"/>
+      <w:r>
+        <w:rPr>
+          <w:lang w:val="en-US" w:eastAsia="de-DE"/>
+        </w:rPr>
+        <w:sym w:font="Wingdings" w:char="F0E0"/>
+      </w:r>
+      <w:r>
+        <w:rPr>
+          <w:lang w:eastAsia="de-DE"/>
+        </w:rPr>
+        <w:t xml:space="preserve"> Agieren wie ein Unternehmen</w:t>
+      </w:r>
     </w:p>
     <w:sectPr>
       <w:pgSz w:w="11900" w:h="16840"/>
@@ -431,7 +482,7 @@
     </w:rPrDefault>
     <w:pPrDefault/>
   </w:docDefaults>
-  <w:latentStyles w:defLockedState="0" w:defUIPriority="99" w:defSemiHidden="0" w:defUnhideWhenUsed="0" w:defQFormat="0" w:count="377">
+  <w:latentStyles w:defLockedState="0" w:defUIPriority="99" w:defSemiHidden="0" w:defUnhideWhenUsed="0" w:defQFormat="0" w:count="376">
     <w:lsdException w:name="Normal" w:uiPriority="0" w:qFormat="1"/>
     <w:lsdException w:name="heading 1" w:uiPriority="9" w:qFormat="1"/>
     <w:lsdException w:name="heading 2" w:semiHidden="1" w:uiPriority="9" w:unhideWhenUsed="1" w:qFormat="1"/>
@@ -808,7 +859,6 @@
     <w:lsdException w:name="Hashtag" w:semiHidden="1" w:unhideWhenUsed="1"/>
     <w:lsdException w:name="Unresolved Mention" w:semiHidden="1" w:unhideWhenUsed="1"/>
     <w:lsdException w:name="Smart Link" w:semiHidden="1" w:unhideWhenUsed="1"/>
-    <w:lsdException w:name="Smart Link Error" w:semiHidden="1" w:unhideWhenUsed="1"/>
   </w:latentStyles>
   <w:style w:type="paragraph" w:default="1" w:styleId="Standard">
     <w:name w:val="Normal"/>

</xml_diff>